<commit_message>
able to create Docker image Locally. Pending work is push to ECR
</commit_message>
<xml_diff>
--- a/Docker/Doc/Docker.docx
+++ b/Docker/Doc/Docker.docx
@@ -723,7 +723,7 @@
       </w:r>
     </w:p>
     <w:p>
-      <w:hyperlink r:id="rId12" w:history="1">
+      <w:hyperlink r:id="rId12" w:anchor="features" w:history="1">
         <w:r>
           <w:rPr>
             <w:rStyle w:val="Hyperlink"/>
@@ -1056,17 +1056,15 @@
       </w:r>
     </w:p>
     <w:p>
-      <w:proofErr w:type="spellStart"/>
-      <w:r>
+      <w:pPr>
         <w:rPr>
           <w:rStyle w:val="line"/>
           <w:rFonts w:ascii="Courier New" w:hAnsi="Courier New" w:cs="Courier New"/>
           <w:sz w:val="20"/>
           <w:szCs w:val="20"/>
         </w:rPr>
-        <w:t>docker</w:t>
-      </w:r>
-      <w:proofErr w:type="spellEnd"/>
+      </w:pPr>
+      <w:proofErr w:type="spellStart"/>
       <w:r>
         <w:rPr>
           <w:rStyle w:val="line"/>
@@ -1074,9 +1072,9 @@
           <w:sz w:val="20"/>
           <w:szCs w:val="20"/>
         </w:rPr>
-        <w:t xml:space="preserve">-compose -f </w:t>
-      </w:r>
-      <w:proofErr w:type="spellStart"/>
+        <w:t>docker</w:t>
+      </w:r>
+      <w:proofErr w:type="spellEnd"/>
       <w:r>
         <w:rPr>
           <w:rStyle w:val="line"/>
@@ -1084,9 +1082,9 @@
           <w:sz w:val="20"/>
           <w:szCs w:val="20"/>
         </w:rPr>
-        <w:t>docker-</w:t>
-      </w:r>
-      <w:proofErr w:type="gramStart"/>
+        <w:t xml:space="preserve">-compose -f </w:t>
+      </w:r>
+      <w:proofErr w:type="spellStart"/>
       <w:r>
         <w:rPr>
           <w:rStyle w:val="line"/>
@@ -1094,6 +1092,16 @@
           <w:sz w:val="20"/>
           <w:szCs w:val="20"/>
         </w:rPr>
+        <w:t>docker-</w:t>
+      </w:r>
+      <w:proofErr w:type="gramStart"/>
+      <w:r>
+        <w:rPr>
+          <w:rStyle w:val="line"/>
+          <w:rFonts w:ascii="Courier New" w:hAnsi="Courier New" w:cs="Courier New"/>
+          <w:sz w:val="20"/>
+          <w:szCs w:val="20"/>
+        </w:rPr>
         <w:t>compose.yaml</w:t>
       </w:r>
       <w:proofErr w:type="spellEnd"/>
@@ -1109,9 +1117,1072 @@
       </w:r>
     </w:p>
     <w:p>
+      <w:pPr>
+        <w:rPr>
+          <w:rStyle w:val="line"/>
+          <w:rFonts w:ascii="Courier New" w:hAnsi="Courier New" w:cs="Courier New"/>
+          <w:sz w:val="20"/>
+          <w:szCs w:val="20"/>
+        </w:rPr>
+      </w:pPr>
+    </w:p>
+    <w:p>
+      <w:pPr>
+        <w:rPr>
+          <w:rStyle w:val="line"/>
+          <w:rFonts w:ascii="Courier New" w:hAnsi="Courier New" w:cs="Courier New"/>
+          <w:sz w:val="20"/>
+          <w:szCs w:val="20"/>
+        </w:rPr>
+      </w:pPr>
+      <w:r>
+        <w:rPr>
+          <w:rStyle w:val="line"/>
+          <w:rFonts w:ascii="Courier New" w:hAnsi="Courier New" w:cs="Courier New"/>
+          <w:sz w:val="20"/>
+          <w:szCs w:val="20"/>
+        </w:rPr>
+        <w:t>Stop</w:t>
+      </w:r>
+    </w:p>
+    <w:p>
+      <w:pPr>
+        <w:rPr>
+          <w:rStyle w:val="line"/>
+          <w:rFonts w:ascii="Courier New" w:hAnsi="Courier New" w:cs="Courier New"/>
+          <w:sz w:val="20"/>
+          <w:szCs w:val="20"/>
+        </w:rPr>
+      </w:pPr>
+      <w:proofErr w:type="spellStart"/>
+      <w:r>
+        <w:rPr>
+          <w:rStyle w:val="line"/>
+          <w:rFonts w:ascii="Courier New" w:hAnsi="Courier New" w:cs="Courier New"/>
+          <w:sz w:val="20"/>
+          <w:szCs w:val="20"/>
+        </w:rPr>
+        <w:t>docker</w:t>
+      </w:r>
+      <w:proofErr w:type="spellEnd"/>
+      <w:r>
+        <w:rPr>
+          <w:rStyle w:val="line"/>
+          <w:rFonts w:ascii="Courier New" w:hAnsi="Courier New" w:cs="Courier New"/>
+          <w:sz w:val="20"/>
+          <w:szCs w:val="20"/>
+        </w:rPr>
+        <w:t>-c</w:t>
+      </w:r>
+      <w:r>
+        <w:rPr>
+          <w:rStyle w:val="line"/>
+          <w:rFonts w:ascii="Courier New" w:hAnsi="Courier New" w:cs="Courier New"/>
+          <w:sz w:val="20"/>
+          <w:szCs w:val="20"/>
+        </w:rPr>
+        <w:t xml:space="preserve">ompose -f </w:t>
+      </w:r>
+      <w:proofErr w:type="spellStart"/>
+      <w:r>
+        <w:rPr>
+          <w:rStyle w:val="line"/>
+          <w:rFonts w:ascii="Courier New" w:hAnsi="Courier New" w:cs="Courier New"/>
+          <w:sz w:val="20"/>
+          <w:szCs w:val="20"/>
+        </w:rPr>
+        <w:t>docker-</w:t>
+      </w:r>
+      <w:proofErr w:type="gramStart"/>
+      <w:r>
+        <w:rPr>
+          <w:rStyle w:val="line"/>
+          <w:rFonts w:ascii="Courier New" w:hAnsi="Courier New" w:cs="Courier New"/>
+          <w:sz w:val="20"/>
+          <w:szCs w:val="20"/>
+        </w:rPr>
+        <w:t>compose.yaml</w:t>
+      </w:r>
+      <w:proofErr w:type="spellEnd"/>
+      <w:proofErr w:type="gramEnd"/>
+      <w:r>
+        <w:rPr>
+          <w:rStyle w:val="line"/>
+          <w:rFonts w:ascii="Courier New" w:hAnsi="Courier New" w:cs="Courier New"/>
+          <w:sz w:val="20"/>
+          <w:szCs w:val="20"/>
+        </w:rPr>
+        <w:t xml:space="preserve"> down</w:t>
+      </w:r>
+    </w:p>
+    <w:p>
+      <w:pPr>
+        <w:rPr>
+          <w:rStyle w:val="line"/>
+          <w:rFonts w:ascii="Courier New" w:hAnsi="Courier New" w:cs="Courier New"/>
+          <w:sz w:val="20"/>
+          <w:szCs w:val="20"/>
+        </w:rPr>
+      </w:pPr>
+    </w:p>
+    <w:p>
+      <w:pPr>
+        <w:rPr>
+          <w:rStyle w:val="line"/>
+          <w:rFonts w:ascii="Courier New" w:hAnsi="Courier New" w:cs="Courier New"/>
+          <w:sz w:val="20"/>
+          <w:szCs w:val="20"/>
+        </w:rPr>
+      </w:pPr>
+      <w:r>
+        <w:rPr>
+          <w:rStyle w:val="line"/>
+          <w:rFonts w:ascii="Courier New" w:hAnsi="Courier New" w:cs="Courier New"/>
+          <w:sz w:val="20"/>
+          <w:szCs w:val="20"/>
+        </w:rPr>
+        <w:t xml:space="preserve">Docker </w:t>
+      </w:r>
+      <w:proofErr w:type="gramStart"/>
+      <w:r>
+        <w:rPr>
+          <w:rStyle w:val="line"/>
+          <w:rFonts w:ascii="Courier New" w:hAnsi="Courier New" w:cs="Courier New"/>
+          <w:sz w:val="20"/>
+          <w:szCs w:val="20"/>
+        </w:rPr>
+        <w:t>File :</w:t>
+      </w:r>
+      <w:proofErr w:type="gramEnd"/>
+    </w:p>
+    <w:p>
+      <w:r>
+        <w:rPr>
+          <w:noProof/>
+        </w:rPr>
+        <w:drawing>
+          <wp:inline distT="0" distB="0" distL="0" distR="0" wp14:anchorId="12F461AD" wp14:editId="3F74DD84">
+            <wp:extent cx="5257800" cy="2955827"/>
+            <wp:effectExtent l="0" t="0" r="0" b="0"/>
+            <wp:docPr id="5" name="Picture 5"/>
+            <wp:cNvGraphicFramePr>
+              <a:graphicFrameLocks xmlns:a="http://schemas.openxmlformats.org/drawingml/2006/main" noChangeAspect="1"/>
+            </wp:cNvGraphicFramePr>
+            <a:graphic xmlns:a="http://schemas.openxmlformats.org/drawingml/2006/main">
+              <a:graphicData uri="http://schemas.openxmlformats.org/drawingml/2006/picture">
+                <pic:pic xmlns:pic="http://schemas.openxmlformats.org/drawingml/2006/picture">
+                  <pic:nvPicPr>
+                    <pic:cNvPr id="1" name=""/>
+                    <pic:cNvPicPr/>
+                  </pic:nvPicPr>
+                  <pic:blipFill>
+                    <a:blip r:embed="rId16"/>
+                    <a:stretch>
+                      <a:fillRect/>
+                    </a:stretch>
+                  </pic:blipFill>
+                  <pic:spPr>
+                    <a:xfrm>
+                      <a:off x="0" y="0"/>
+                      <a:ext cx="5260533" cy="2957363"/>
+                    </a:xfrm>
+                    <a:prstGeom prst="rect">
+                      <a:avLst/>
+                    </a:prstGeom>
+                  </pic:spPr>
+                </pic:pic>
+              </a:graphicData>
+            </a:graphic>
+          </wp:inline>
+        </w:drawing>
+      </w:r>
+    </w:p>
+    <w:p>
+      <w:pPr>
+        <w:rPr>
+          <w:rStyle w:val="Hyperlink"/>
+        </w:rPr>
+      </w:pPr>
+      <w:r>
+        <w:t xml:space="preserve">Source : </w:t>
+      </w:r>
+      <w:hyperlink r:id="rId17" w:history="1">
+        <w:r>
+          <w:rPr>
+            <w:rStyle w:val="Hyperlink"/>
+          </w:rPr>
+          <w:t>https://www.youtube.com/watch?v=3c-iBn73dDE&amp;t=4866</w:t>
+        </w:r>
+      </w:hyperlink>
+    </w:p>
+    <w:p>
+      <w:r>
+        <w:rPr>
+          <w:noProof/>
+        </w:rPr>
+        <w:drawing>
+          <wp:inline distT="0" distB="0" distL="0" distR="0" wp14:anchorId="37DFEA4F" wp14:editId="29A583A2">
+            <wp:extent cx="5400675" cy="3036149"/>
+            <wp:effectExtent l="0" t="0" r="0" b="0"/>
+            <wp:docPr id="6" name="Picture 6"/>
+            <wp:cNvGraphicFramePr>
+              <a:graphicFrameLocks xmlns:a="http://schemas.openxmlformats.org/drawingml/2006/main" noChangeAspect="1"/>
+            </wp:cNvGraphicFramePr>
+            <a:graphic xmlns:a="http://schemas.openxmlformats.org/drawingml/2006/main">
+              <a:graphicData uri="http://schemas.openxmlformats.org/drawingml/2006/picture">
+                <pic:pic xmlns:pic="http://schemas.openxmlformats.org/drawingml/2006/picture">
+                  <pic:nvPicPr>
+                    <pic:cNvPr id="1" name=""/>
+                    <pic:cNvPicPr/>
+                  </pic:nvPicPr>
+                  <pic:blipFill>
+                    <a:blip r:embed="rId18"/>
+                    <a:stretch>
+                      <a:fillRect/>
+                    </a:stretch>
+                  </pic:blipFill>
+                  <pic:spPr>
+                    <a:xfrm>
+                      <a:off x="0" y="0"/>
+                      <a:ext cx="5401449" cy="3036584"/>
+                    </a:xfrm>
+                    <a:prstGeom prst="rect">
+                      <a:avLst/>
+                    </a:prstGeom>
+                  </pic:spPr>
+                </pic:pic>
+              </a:graphicData>
+            </a:graphic>
+          </wp:inline>
+        </w:drawing>
+      </w:r>
+    </w:p>
+    <w:p>
+      <w:r>
+        <w:lastRenderedPageBreak/>
+        <w:t xml:space="preserve">How Image build </w:t>
+      </w:r>
+    </w:p>
+    <w:p>
+      <w:r>
+        <w:rPr>
+          <w:noProof/>
+        </w:rPr>
+        <w:drawing>
+          <wp:inline distT="0" distB="0" distL="0" distR="0" wp14:anchorId="7FE605DA" wp14:editId="682F14A0">
+            <wp:extent cx="5943600" cy="3341370"/>
+            <wp:effectExtent l="0" t="0" r="0" b="0"/>
+            <wp:docPr id="7" name="Picture 7"/>
+            <wp:cNvGraphicFramePr>
+              <a:graphicFrameLocks xmlns:a="http://schemas.openxmlformats.org/drawingml/2006/main" noChangeAspect="1"/>
+            </wp:cNvGraphicFramePr>
+            <a:graphic xmlns:a="http://schemas.openxmlformats.org/drawingml/2006/main">
+              <a:graphicData uri="http://schemas.openxmlformats.org/drawingml/2006/picture">
+                <pic:pic xmlns:pic="http://schemas.openxmlformats.org/drawingml/2006/picture">
+                  <pic:nvPicPr>
+                    <pic:cNvPr id="1" name=""/>
+                    <pic:cNvPicPr/>
+                  </pic:nvPicPr>
+                  <pic:blipFill>
+                    <a:blip r:embed="rId19"/>
+                    <a:stretch>
+                      <a:fillRect/>
+                    </a:stretch>
+                  </pic:blipFill>
+                  <pic:spPr>
+                    <a:xfrm>
+                      <a:off x="0" y="0"/>
+                      <a:ext cx="5943600" cy="3341370"/>
+                    </a:xfrm>
+                    <a:prstGeom prst="rect">
+                      <a:avLst/>
+                    </a:prstGeom>
+                  </pic:spPr>
+                </pic:pic>
+              </a:graphicData>
+            </a:graphic>
+          </wp:inline>
+        </w:drawing>
+      </w:r>
+    </w:p>
+    <w:p>
+      <w:pPr>
+        <w:rPr>
+          <w:rStyle w:val="Hyperlink"/>
+        </w:rPr>
+      </w:pPr>
+      <w:r>
+        <w:t xml:space="preserve">Source : </w:t>
+      </w:r>
+      <w:hyperlink r:id="rId20" w:history="1">
+        <w:r>
+          <w:rPr>
+            <w:rStyle w:val="Hyperlink"/>
+          </w:rPr>
+          <w:t>https://www.youtube.com/watch?v=3c-iBn73dDE&amp;t=4866</w:t>
+        </w:r>
+      </w:hyperlink>
+    </w:p>
+    <w:p>
+      <w:r>
+        <w:t xml:space="preserve">Create Docker </w:t>
+      </w:r>
+      <w:proofErr w:type="gramStart"/>
+      <w:r>
+        <w:t>File :</w:t>
+      </w:r>
+      <w:proofErr w:type="gramEnd"/>
+    </w:p>
+    <w:p/>
+    <w:p>
+      <w:pPr>
+        <w:tabs>
+          <w:tab w:val="left" w:pos="916"/>
+          <w:tab w:val="left" w:pos="1832"/>
+          <w:tab w:val="left" w:pos="2748"/>
+          <w:tab w:val="left" w:pos="3664"/>
+          <w:tab w:val="left" w:pos="4580"/>
+          <w:tab w:val="left" w:pos="5496"/>
+          <w:tab w:val="left" w:pos="6412"/>
+          <w:tab w:val="left" w:pos="7328"/>
+          <w:tab w:val="left" w:pos="8244"/>
+          <w:tab w:val="left" w:pos="9160"/>
+          <w:tab w:val="left" w:pos="10076"/>
+          <w:tab w:val="left" w:pos="10992"/>
+          <w:tab w:val="left" w:pos="11908"/>
+          <w:tab w:val="left" w:pos="12824"/>
+          <w:tab w:val="left" w:pos="13740"/>
+          <w:tab w:val="left" w:pos="14656"/>
+        </w:tabs>
+        <w:spacing w:after="0" w:line="240" w:lineRule="auto"/>
+        <w:rPr>
+          <w:rFonts w:ascii="Courier New" w:eastAsia="Times New Roman" w:hAnsi="Courier New" w:cs="Courier New"/>
+          <w:sz w:val="20"/>
+          <w:szCs w:val="20"/>
+        </w:rPr>
+      </w:pPr>
+      <w:r>
+        <w:rPr>
+          <w:rFonts w:ascii="Courier New" w:eastAsia="Times New Roman" w:hAnsi="Courier New" w:cs="Courier New"/>
+          <w:sz w:val="20"/>
+          <w:szCs w:val="20"/>
+        </w:rPr>
+        <w:t>FROM node:13-alpine</w:t>
+      </w:r>
+    </w:p>
+    <w:p>
+      <w:pPr>
+        <w:tabs>
+          <w:tab w:val="left" w:pos="916"/>
+          <w:tab w:val="left" w:pos="1832"/>
+          <w:tab w:val="left" w:pos="2748"/>
+          <w:tab w:val="left" w:pos="3664"/>
+          <w:tab w:val="left" w:pos="4580"/>
+          <w:tab w:val="left" w:pos="5496"/>
+          <w:tab w:val="left" w:pos="6412"/>
+          <w:tab w:val="left" w:pos="7328"/>
+          <w:tab w:val="left" w:pos="8244"/>
+          <w:tab w:val="left" w:pos="9160"/>
+          <w:tab w:val="left" w:pos="10076"/>
+          <w:tab w:val="left" w:pos="10992"/>
+          <w:tab w:val="left" w:pos="11908"/>
+          <w:tab w:val="left" w:pos="12824"/>
+          <w:tab w:val="left" w:pos="13740"/>
+          <w:tab w:val="left" w:pos="14656"/>
+        </w:tabs>
+        <w:spacing w:after="0" w:line="240" w:lineRule="auto"/>
+        <w:rPr>
+          <w:rFonts w:ascii="Courier New" w:eastAsia="Times New Roman" w:hAnsi="Courier New" w:cs="Courier New"/>
+          <w:sz w:val="20"/>
+          <w:szCs w:val="20"/>
+        </w:rPr>
+      </w:pPr>
+    </w:p>
+    <w:p>
+      <w:pPr>
+        <w:tabs>
+          <w:tab w:val="left" w:pos="916"/>
+          <w:tab w:val="left" w:pos="1832"/>
+          <w:tab w:val="left" w:pos="2748"/>
+          <w:tab w:val="left" w:pos="3664"/>
+          <w:tab w:val="left" w:pos="4580"/>
+          <w:tab w:val="left" w:pos="5496"/>
+          <w:tab w:val="left" w:pos="6412"/>
+          <w:tab w:val="left" w:pos="7328"/>
+          <w:tab w:val="left" w:pos="8244"/>
+          <w:tab w:val="left" w:pos="9160"/>
+          <w:tab w:val="left" w:pos="10076"/>
+          <w:tab w:val="left" w:pos="10992"/>
+          <w:tab w:val="left" w:pos="11908"/>
+          <w:tab w:val="left" w:pos="12824"/>
+          <w:tab w:val="left" w:pos="13740"/>
+          <w:tab w:val="left" w:pos="14656"/>
+        </w:tabs>
+        <w:spacing w:after="0" w:line="240" w:lineRule="auto"/>
+        <w:rPr>
+          <w:rFonts w:ascii="Courier New" w:eastAsia="Times New Roman" w:hAnsi="Courier New" w:cs="Courier New"/>
+          <w:sz w:val="20"/>
+          <w:szCs w:val="20"/>
+        </w:rPr>
+      </w:pPr>
+      <w:r>
+        <w:rPr>
+          <w:rFonts w:ascii="Courier New" w:eastAsia="Times New Roman" w:hAnsi="Courier New" w:cs="Courier New"/>
+          <w:sz w:val="20"/>
+          <w:szCs w:val="20"/>
+        </w:rPr>
+        <w:t>ENV MONGO_DB_USERNAME=admin \</w:t>
+      </w:r>
+    </w:p>
+    <w:p>
+      <w:pPr>
+        <w:tabs>
+          <w:tab w:val="left" w:pos="916"/>
+          <w:tab w:val="left" w:pos="1832"/>
+          <w:tab w:val="left" w:pos="2748"/>
+          <w:tab w:val="left" w:pos="3664"/>
+          <w:tab w:val="left" w:pos="4580"/>
+          <w:tab w:val="left" w:pos="5496"/>
+          <w:tab w:val="left" w:pos="6412"/>
+          <w:tab w:val="left" w:pos="7328"/>
+          <w:tab w:val="left" w:pos="8244"/>
+          <w:tab w:val="left" w:pos="9160"/>
+          <w:tab w:val="left" w:pos="10076"/>
+          <w:tab w:val="left" w:pos="10992"/>
+          <w:tab w:val="left" w:pos="11908"/>
+          <w:tab w:val="left" w:pos="12824"/>
+          <w:tab w:val="left" w:pos="13740"/>
+          <w:tab w:val="left" w:pos="14656"/>
+        </w:tabs>
+        <w:spacing w:after="0" w:line="240" w:lineRule="auto"/>
+        <w:rPr>
+          <w:rFonts w:ascii="Courier New" w:eastAsia="Times New Roman" w:hAnsi="Courier New" w:cs="Courier New"/>
+          <w:sz w:val="20"/>
+          <w:szCs w:val="20"/>
+        </w:rPr>
+      </w:pPr>
+      <w:r>
+        <w:rPr>
+          <w:rFonts w:ascii="Courier New" w:eastAsia="Times New Roman" w:hAnsi="Courier New" w:cs="Courier New"/>
+          <w:sz w:val="20"/>
+          <w:szCs w:val="20"/>
+        </w:rPr>
+        <w:t xml:space="preserve">    MONGO_DB_PWD=password</w:t>
+      </w:r>
+    </w:p>
+    <w:p>
+      <w:pPr>
+        <w:tabs>
+          <w:tab w:val="left" w:pos="916"/>
+          <w:tab w:val="left" w:pos="1832"/>
+          <w:tab w:val="left" w:pos="2748"/>
+          <w:tab w:val="left" w:pos="3664"/>
+          <w:tab w:val="left" w:pos="4580"/>
+          <w:tab w:val="left" w:pos="5496"/>
+          <w:tab w:val="left" w:pos="6412"/>
+          <w:tab w:val="left" w:pos="7328"/>
+          <w:tab w:val="left" w:pos="8244"/>
+          <w:tab w:val="left" w:pos="9160"/>
+          <w:tab w:val="left" w:pos="10076"/>
+          <w:tab w:val="left" w:pos="10992"/>
+          <w:tab w:val="left" w:pos="11908"/>
+          <w:tab w:val="left" w:pos="12824"/>
+          <w:tab w:val="left" w:pos="13740"/>
+          <w:tab w:val="left" w:pos="14656"/>
+        </w:tabs>
+        <w:spacing w:after="0" w:line="240" w:lineRule="auto"/>
+        <w:rPr>
+          <w:rFonts w:ascii="Courier New" w:eastAsia="Times New Roman" w:hAnsi="Courier New" w:cs="Courier New"/>
+          <w:sz w:val="20"/>
+          <w:szCs w:val="20"/>
+        </w:rPr>
+      </w:pPr>
+    </w:p>
+    <w:p>
+      <w:pPr>
+        <w:tabs>
+          <w:tab w:val="left" w:pos="916"/>
+          <w:tab w:val="left" w:pos="1832"/>
+          <w:tab w:val="left" w:pos="2748"/>
+          <w:tab w:val="left" w:pos="3664"/>
+          <w:tab w:val="left" w:pos="4580"/>
+          <w:tab w:val="left" w:pos="5496"/>
+          <w:tab w:val="left" w:pos="6412"/>
+          <w:tab w:val="left" w:pos="7328"/>
+          <w:tab w:val="left" w:pos="8244"/>
+          <w:tab w:val="left" w:pos="9160"/>
+          <w:tab w:val="left" w:pos="10076"/>
+          <w:tab w:val="left" w:pos="10992"/>
+          <w:tab w:val="left" w:pos="11908"/>
+          <w:tab w:val="left" w:pos="12824"/>
+          <w:tab w:val="left" w:pos="13740"/>
+          <w:tab w:val="left" w:pos="14656"/>
+        </w:tabs>
+        <w:spacing w:after="0" w:line="240" w:lineRule="auto"/>
+        <w:rPr>
+          <w:rFonts w:ascii="Courier New" w:eastAsia="Times New Roman" w:hAnsi="Courier New" w:cs="Courier New"/>
+          <w:sz w:val="20"/>
+          <w:szCs w:val="20"/>
+        </w:rPr>
+      </w:pPr>
+      <w:r>
+        <w:rPr>
+          <w:rFonts w:ascii="Courier New" w:eastAsia="Times New Roman" w:hAnsi="Courier New" w:cs="Courier New"/>
+          <w:sz w:val="20"/>
+          <w:szCs w:val="20"/>
+        </w:rPr>
+        <w:t xml:space="preserve">RUN </w:t>
+      </w:r>
+      <w:proofErr w:type="spellStart"/>
+      <w:r>
+        <w:rPr>
+          <w:rFonts w:ascii="Courier New" w:eastAsia="Times New Roman" w:hAnsi="Courier New" w:cs="Courier New"/>
+          <w:sz w:val="20"/>
+          <w:szCs w:val="20"/>
+        </w:rPr>
+        <w:t>mkdir</w:t>
+      </w:r>
+      <w:proofErr w:type="spellEnd"/>
+      <w:r>
+        <w:rPr>
+          <w:rFonts w:ascii="Courier New" w:eastAsia="Times New Roman" w:hAnsi="Courier New" w:cs="Courier New"/>
+          <w:sz w:val="20"/>
+          <w:szCs w:val="20"/>
+        </w:rPr>
+        <w:t xml:space="preserve"> -p /home/app</w:t>
+      </w:r>
+    </w:p>
+    <w:p>
+      <w:pPr>
+        <w:tabs>
+          <w:tab w:val="left" w:pos="916"/>
+          <w:tab w:val="left" w:pos="1832"/>
+          <w:tab w:val="left" w:pos="2748"/>
+          <w:tab w:val="left" w:pos="3664"/>
+          <w:tab w:val="left" w:pos="4580"/>
+          <w:tab w:val="left" w:pos="5496"/>
+          <w:tab w:val="left" w:pos="6412"/>
+          <w:tab w:val="left" w:pos="7328"/>
+          <w:tab w:val="left" w:pos="8244"/>
+          <w:tab w:val="left" w:pos="9160"/>
+          <w:tab w:val="left" w:pos="10076"/>
+          <w:tab w:val="left" w:pos="10992"/>
+          <w:tab w:val="left" w:pos="11908"/>
+          <w:tab w:val="left" w:pos="12824"/>
+          <w:tab w:val="left" w:pos="13740"/>
+          <w:tab w:val="left" w:pos="14656"/>
+        </w:tabs>
+        <w:spacing w:after="0" w:line="240" w:lineRule="auto"/>
+        <w:rPr>
+          <w:rFonts w:ascii="Courier New" w:eastAsia="Times New Roman" w:hAnsi="Courier New" w:cs="Courier New"/>
+          <w:sz w:val="20"/>
+          <w:szCs w:val="20"/>
+        </w:rPr>
+      </w:pPr>
+    </w:p>
+    <w:p>
+      <w:pPr>
+        <w:tabs>
+          <w:tab w:val="left" w:pos="916"/>
+          <w:tab w:val="left" w:pos="1832"/>
+          <w:tab w:val="left" w:pos="2748"/>
+          <w:tab w:val="left" w:pos="3664"/>
+          <w:tab w:val="left" w:pos="4580"/>
+          <w:tab w:val="left" w:pos="5496"/>
+          <w:tab w:val="left" w:pos="6412"/>
+          <w:tab w:val="left" w:pos="7328"/>
+          <w:tab w:val="left" w:pos="8244"/>
+          <w:tab w:val="left" w:pos="9160"/>
+          <w:tab w:val="left" w:pos="10076"/>
+          <w:tab w:val="left" w:pos="10992"/>
+          <w:tab w:val="left" w:pos="11908"/>
+          <w:tab w:val="left" w:pos="12824"/>
+          <w:tab w:val="left" w:pos="13740"/>
+          <w:tab w:val="left" w:pos="14656"/>
+        </w:tabs>
+        <w:spacing w:after="0" w:line="240" w:lineRule="auto"/>
+        <w:rPr>
+          <w:rFonts w:ascii="Courier New" w:eastAsia="Times New Roman" w:hAnsi="Courier New" w:cs="Courier New"/>
+          <w:sz w:val="20"/>
+          <w:szCs w:val="20"/>
+        </w:rPr>
+      </w:pPr>
+      <w:proofErr w:type="gramStart"/>
+      <w:r>
+        <w:rPr>
+          <w:rFonts w:ascii="Courier New" w:eastAsia="Times New Roman" w:hAnsi="Courier New" w:cs="Courier New"/>
+          <w:sz w:val="20"/>
+          <w:szCs w:val="20"/>
+        </w:rPr>
+        <w:t>COPY .</w:t>
+      </w:r>
+      <w:proofErr w:type="gramEnd"/>
+      <w:r>
+        <w:rPr>
+          <w:rFonts w:ascii="Courier New" w:eastAsia="Times New Roman" w:hAnsi="Courier New" w:cs="Courier New"/>
+          <w:sz w:val="20"/>
+          <w:szCs w:val="20"/>
+        </w:rPr>
+        <w:t>/app /home/app</w:t>
+      </w:r>
+    </w:p>
+    <w:p>
+      <w:pPr>
+        <w:tabs>
+          <w:tab w:val="left" w:pos="916"/>
+          <w:tab w:val="left" w:pos="1832"/>
+          <w:tab w:val="left" w:pos="2748"/>
+          <w:tab w:val="left" w:pos="3664"/>
+          <w:tab w:val="left" w:pos="4580"/>
+          <w:tab w:val="left" w:pos="5496"/>
+          <w:tab w:val="left" w:pos="6412"/>
+          <w:tab w:val="left" w:pos="7328"/>
+          <w:tab w:val="left" w:pos="8244"/>
+          <w:tab w:val="left" w:pos="9160"/>
+          <w:tab w:val="left" w:pos="10076"/>
+          <w:tab w:val="left" w:pos="10992"/>
+          <w:tab w:val="left" w:pos="11908"/>
+          <w:tab w:val="left" w:pos="12824"/>
+          <w:tab w:val="left" w:pos="13740"/>
+          <w:tab w:val="left" w:pos="14656"/>
+        </w:tabs>
+        <w:spacing w:after="0" w:line="240" w:lineRule="auto"/>
+        <w:rPr>
+          <w:rFonts w:ascii="Courier New" w:eastAsia="Times New Roman" w:hAnsi="Courier New" w:cs="Courier New"/>
+          <w:sz w:val="20"/>
+          <w:szCs w:val="20"/>
+        </w:rPr>
+      </w:pPr>
+    </w:p>
+    <w:p>
+      <w:pPr>
+        <w:tabs>
+          <w:tab w:val="left" w:pos="916"/>
+          <w:tab w:val="left" w:pos="1832"/>
+          <w:tab w:val="left" w:pos="2748"/>
+          <w:tab w:val="left" w:pos="3664"/>
+          <w:tab w:val="left" w:pos="4580"/>
+          <w:tab w:val="left" w:pos="5496"/>
+          <w:tab w:val="left" w:pos="6412"/>
+          <w:tab w:val="left" w:pos="7328"/>
+          <w:tab w:val="left" w:pos="8244"/>
+          <w:tab w:val="left" w:pos="9160"/>
+          <w:tab w:val="left" w:pos="10076"/>
+          <w:tab w:val="left" w:pos="10992"/>
+          <w:tab w:val="left" w:pos="11908"/>
+          <w:tab w:val="left" w:pos="12824"/>
+          <w:tab w:val="left" w:pos="13740"/>
+          <w:tab w:val="left" w:pos="14656"/>
+        </w:tabs>
+        <w:spacing w:after="0" w:line="240" w:lineRule="auto"/>
+        <w:rPr>
+          <w:rFonts w:ascii="Courier New" w:eastAsia="Times New Roman" w:hAnsi="Courier New" w:cs="Courier New"/>
+          <w:sz w:val="20"/>
+          <w:szCs w:val="20"/>
+        </w:rPr>
+      </w:pPr>
+      <w:r>
+        <w:rPr>
+          <w:rFonts w:ascii="Courier New" w:eastAsia="Times New Roman" w:hAnsi="Courier New" w:cs="Courier New"/>
+          <w:sz w:val="20"/>
+          <w:szCs w:val="20"/>
+        </w:rPr>
+        <w:t xml:space="preserve"># set default </w:t>
+      </w:r>
+      <w:proofErr w:type="spellStart"/>
+      <w:r>
+        <w:rPr>
+          <w:rFonts w:ascii="Courier New" w:eastAsia="Times New Roman" w:hAnsi="Courier New" w:cs="Courier New"/>
+          <w:sz w:val="20"/>
+          <w:szCs w:val="20"/>
+        </w:rPr>
+        <w:t>dir</w:t>
+      </w:r>
+      <w:proofErr w:type="spellEnd"/>
+      <w:r>
+        <w:rPr>
+          <w:rFonts w:ascii="Courier New" w:eastAsia="Times New Roman" w:hAnsi="Courier New" w:cs="Courier New"/>
+          <w:sz w:val="20"/>
+          <w:szCs w:val="20"/>
+        </w:rPr>
+        <w:t xml:space="preserve"> so that next commands executes in /home/app </w:t>
+      </w:r>
+      <w:proofErr w:type="spellStart"/>
+      <w:r>
+        <w:rPr>
+          <w:rFonts w:ascii="Courier New" w:eastAsia="Times New Roman" w:hAnsi="Courier New" w:cs="Courier New"/>
+          <w:sz w:val="20"/>
+          <w:szCs w:val="20"/>
+        </w:rPr>
+        <w:t>dir</w:t>
+      </w:r>
+      <w:proofErr w:type="spellEnd"/>
+    </w:p>
+    <w:p>
+      <w:pPr>
+        <w:tabs>
+          <w:tab w:val="left" w:pos="916"/>
+          <w:tab w:val="left" w:pos="1832"/>
+          <w:tab w:val="left" w:pos="2748"/>
+          <w:tab w:val="left" w:pos="3664"/>
+          <w:tab w:val="left" w:pos="4580"/>
+          <w:tab w:val="left" w:pos="5496"/>
+          <w:tab w:val="left" w:pos="6412"/>
+          <w:tab w:val="left" w:pos="7328"/>
+          <w:tab w:val="left" w:pos="8244"/>
+          <w:tab w:val="left" w:pos="9160"/>
+          <w:tab w:val="left" w:pos="10076"/>
+          <w:tab w:val="left" w:pos="10992"/>
+          <w:tab w:val="left" w:pos="11908"/>
+          <w:tab w:val="left" w:pos="12824"/>
+          <w:tab w:val="left" w:pos="13740"/>
+          <w:tab w:val="left" w:pos="14656"/>
+        </w:tabs>
+        <w:spacing w:after="0" w:line="240" w:lineRule="auto"/>
+        <w:rPr>
+          <w:rFonts w:ascii="Courier New" w:eastAsia="Times New Roman" w:hAnsi="Courier New" w:cs="Courier New"/>
+          <w:sz w:val="20"/>
+          <w:szCs w:val="20"/>
+        </w:rPr>
+      </w:pPr>
+      <w:r>
+        <w:rPr>
+          <w:rFonts w:ascii="Courier New" w:eastAsia="Times New Roman" w:hAnsi="Courier New" w:cs="Courier New"/>
+          <w:sz w:val="20"/>
+          <w:szCs w:val="20"/>
+        </w:rPr>
+        <w:t>WORKDIR /home/app</w:t>
+      </w:r>
+    </w:p>
+    <w:p>
+      <w:pPr>
+        <w:tabs>
+          <w:tab w:val="left" w:pos="916"/>
+          <w:tab w:val="left" w:pos="1832"/>
+          <w:tab w:val="left" w:pos="2748"/>
+          <w:tab w:val="left" w:pos="3664"/>
+          <w:tab w:val="left" w:pos="4580"/>
+          <w:tab w:val="left" w:pos="5496"/>
+          <w:tab w:val="left" w:pos="6412"/>
+          <w:tab w:val="left" w:pos="7328"/>
+          <w:tab w:val="left" w:pos="8244"/>
+          <w:tab w:val="left" w:pos="9160"/>
+          <w:tab w:val="left" w:pos="10076"/>
+          <w:tab w:val="left" w:pos="10992"/>
+          <w:tab w:val="left" w:pos="11908"/>
+          <w:tab w:val="left" w:pos="12824"/>
+          <w:tab w:val="left" w:pos="13740"/>
+          <w:tab w:val="left" w:pos="14656"/>
+        </w:tabs>
+        <w:spacing w:after="0" w:line="240" w:lineRule="auto"/>
+        <w:rPr>
+          <w:rFonts w:ascii="Courier New" w:eastAsia="Times New Roman" w:hAnsi="Courier New" w:cs="Courier New"/>
+          <w:sz w:val="20"/>
+          <w:szCs w:val="20"/>
+        </w:rPr>
+      </w:pPr>
+    </w:p>
+    <w:p>
+      <w:pPr>
+        <w:tabs>
+          <w:tab w:val="left" w:pos="916"/>
+          <w:tab w:val="left" w:pos="1832"/>
+          <w:tab w:val="left" w:pos="2748"/>
+          <w:tab w:val="left" w:pos="3664"/>
+          <w:tab w:val="left" w:pos="4580"/>
+          <w:tab w:val="left" w:pos="5496"/>
+          <w:tab w:val="left" w:pos="6412"/>
+          <w:tab w:val="left" w:pos="7328"/>
+          <w:tab w:val="left" w:pos="8244"/>
+          <w:tab w:val="left" w:pos="9160"/>
+          <w:tab w:val="left" w:pos="10076"/>
+          <w:tab w:val="left" w:pos="10992"/>
+          <w:tab w:val="left" w:pos="11908"/>
+          <w:tab w:val="left" w:pos="12824"/>
+          <w:tab w:val="left" w:pos="13740"/>
+          <w:tab w:val="left" w:pos="14656"/>
+        </w:tabs>
+        <w:spacing w:after="0" w:line="240" w:lineRule="auto"/>
+        <w:rPr>
+          <w:rFonts w:ascii="Courier New" w:eastAsia="Times New Roman" w:hAnsi="Courier New" w:cs="Courier New"/>
+          <w:sz w:val="20"/>
+          <w:szCs w:val="20"/>
+        </w:rPr>
+      </w:pPr>
+      <w:r>
+        <w:rPr>
+          <w:rFonts w:ascii="Courier New" w:eastAsia="Times New Roman" w:hAnsi="Courier New" w:cs="Courier New"/>
+          <w:sz w:val="20"/>
+          <w:szCs w:val="20"/>
+        </w:rPr>
+        <w:t xml:space="preserve"># will execute </w:t>
+      </w:r>
+      <w:proofErr w:type="spellStart"/>
+      <w:r>
+        <w:rPr>
+          <w:rFonts w:ascii="Courier New" w:eastAsia="Times New Roman" w:hAnsi="Courier New" w:cs="Courier New"/>
+          <w:sz w:val="20"/>
+          <w:szCs w:val="20"/>
+        </w:rPr>
+        <w:t>npm</w:t>
+      </w:r>
+      <w:proofErr w:type="spellEnd"/>
+      <w:r>
+        <w:rPr>
+          <w:rFonts w:ascii="Courier New" w:eastAsia="Times New Roman" w:hAnsi="Courier New" w:cs="Courier New"/>
+          <w:sz w:val="20"/>
+          <w:szCs w:val="20"/>
+        </w:rPr>
+        <w:t xml:space="preserve"> install in /home/app because of WORKDIR</w:t>
+      </w:r>
+    </w:p>
+    <w:p>
+      <w:pPr>
+        <w:tabs>
+          <w:tab w:val="left" w:pos="916"/>
+          <w:tab w:val="left" w:pos="1832"/>
+          <w:tab w:val="left" w:pos="2748"/>
+          <w:tab w:val="left" w:pos="3664"/>
+          <w:tab w:val="left" w:pos="4580"/>
+          <w:tab w:val="left" w:pos="5496"/>
+          <w:tab w:val="left" w:pos="6412"/>
+          <w:tab w:val="left" w:pos="7328"/>
+          <w:tab w:val="left" w:pos="8244"/>
+          <w:tab w:val="left" w:pos="9160"/>
+          <w:tab w:val="left" w:pos="10076"/>
+          <w:tab w:val="left" w:pos="10992"/>
+          <w:tab w:val="left" w:pos="11908"/>
+          <w:tab w:val="left" w:pos="12824"/>
+          <w:tab w:val="left" w:pos="13740"/>
+          <w:tab w:val="left" w:pos="14656"/>
+        </w:tabs>
+        <w:spacing w:after="0" w:line="240" w:lineRule="auto"/>
+        <w:rPr>
+          <w:rFonts w:ascii="Courier New" w:eastAsia="Times New Roman" w:hAnsi="Courier New" w:cs="Courier New"/>
+          <w:sz w:val="20"/>
+          <w:szCs w:val="20"/>
+        </w:rPr>
+      </w:pPr>
+      <w:r>
+        <w:rPr>
+          <w:rFonts w:ascii="Courier New" w:eastAsia="Times New Roman" w:hAnsi="Courier New" w:cs="Courier New"/>
+          <w:sz w:val="20"/>
+          <w:szCs w:val="20"/>
+        </w:rPr>
+        <w:t xml:space="preserve">RUN </w:t>
+      </w:r>
+      <w:proofErr w:type="spellStart"/>
+      <w:r>
+        <w:rPr>
+          <w:rFonts w:ascii="Courier New" w:eastAsia="Times New Roman" w:hAnsi="Courier New" w:cs="Courier New"/>
+          <w:sz w:val="20"/>
+          <w:szCs w:val="20"/>
+        </w:rPr>
+        <w:t>npm</w:t>
+      </w:r>
+      <w:proofErr w:type="spellEnd"/>
+      <w:r>
+        <w:rPr>
+          <w:rFonts w:ascii="Courier New" w:eastAsia="Times New Roman" w:hAnsi="Courier New" w:cs="Courier New"/>
+          <w:sz w:val="20"/>
+          <w:szCs w:val="20"/>
+        </w:rPr>
+        <w:t xml:space="preserve"> install</w:t>
+      </w:r>
+    </w:p>
+    <w:p>
+      <w:pPr>
+        <w:tabs>
+          <w:tab w:val="left" w:pos="916"/>
+          <w:tab w:val="left" w:pos="1832"/>
+          <w:tab w:val="left" w:pos="2748"/>
+          <w:tab w:val="left" w:pos="3664"/>
+          <w:tab w:val="left" w:pos="4580"/>
+          <w:tab w:val="left" w:pos="5496"/>
+          <w:tab w:val="left" w:pos="6412"/>
+          <w:tab w:val="left" w:pos="7328"/>
+          <w:tab w:val="left" w:pos="8244"/>
+          <w:tab w:val="left" w:pos="9160"/>
+          <w:tab w:val="left" w:pos="10076"/>
+          <w:tab w:val="left" w:pos="10992"/>
+          <w:tab w:val="left" w:pos="11908"/>
+          <w:tab w:val="left" w:pos="12824"/>
+          <w:tab w:val="left" w:pos="13740"/>
+          <w:tab w:val="left" w:pos="14656"/>
+        </w:tabs>
+        <w:spacing w:after="0" w:line="240" w:lineRule="auto"/>
+        <w:rPr>
+          <w:rFonts w:ascii="Courier New" w:eastAsia="Times New Roman" w:hAnsi="Courier New" w:cs="Courier New"/>
+          <w:sz w:val="20"/>
+          <w:szCs w:val="20"/>
+        </w:rPr>
+      </w:pPr>
+    </w:p>
+    <w:p>
+      <w:pPr>
+        <w:tabs>
+          <w:tab w:val="left" w:pos="916"/>
+          <w:tab w:val="left" w:pos="1832"/>
+          <w:tab w:val="left" w:pos="2748"/>
+          <w:tab w:val="left" w:pos="3664"/>
+          <w:tab w:val="left" w:pos="4580"/>
+          <w:tab w:val="left" w:pos="5496"/>
+          <w:tab w:val="left" w:pos="6412"/>
+          <w:tab w:val="left" w:pos="7328"/>
+          <w:tab w:val="left" w:pos="8244"/>
+          <w:tab w:val="left" w:pos="9160"/>
+          <w:tab w:val="left" w:pos="10076"/>
+          <w:tab w:val="left" w:pos="10992"/>
+          <w:tab w:val="left" w:pos="11908"/>
+          <w:tab w:val="left" w:pos="12824"/>
+          <w:tab w:val="left" w:pos="13740"/>
+          <w:tab w:val="left" w:pos="14656"/>
+        </w:tabs>
+        <w:spacing w:after="0" w:line="240" w:lineRule="auto"/>
+        <w:rPr>
+          <w:rFonts w:ascii="Courier New" w:eastAsia="Times New Roman" w:hAnsi="Courier New" w:cs="Courier New"/>
+          <w:sz w:val="20"/>
+          <w:szCs w:val="20"/>
+        </w:rPr>
+      </w:pPr>
+      <w:r>
+        <w:rPr>
+          <w:rFonts w:ascii="Courier New" w:eastAsia="Times New Roman" w:hAnsi="Courier New" w:cs="Courier New"/>
+          <w:sz w:val="20"/>
+          <w:szCs w:val="20"/>
+        </w:rPr>
+        <w:t># no need for /home/app/server.js because of WORKDIR</w:t>
+      </w:r>
+    </w:p>
+    <w:p>
+      <w:pPr>
+        <w:tabs>
+          <w:tab w:val="left" w:pos="916"/>
+          <w:tab w:val="left" w:pos="1832"/>
+          <w:tab w:val="left" w:pos="2748"/>
+          <w:tab w:val="left" w:pos="3664"/>
+          <w:tab w:val="left" w:pos="4580"/>
+          <w:tab w:val="left" w:pos="5496"/>
+          <w:tab w:val="left" w:pos="6412"/>
+          <w:tab w:val="left" w:pos="7328"/>
+          <w:tab w:val="left" w:pos="8244"/>
+          <w:tab w:val="left" w:pos="9160"/>
+          <w:tab w:val="left" w:pos="10076"/>
+          <w:tab w:val="left" w:pos="10992"/>
+          <w:tab w:val="left" w:pos="11908"/>
+          <w:tab w:val="left" w:pos="12824"/>
+          <w:tab w:val="left" w:pos="13740"/>
+          <w:tab w:val="left" w:pos="14656"/>
+        </w:tabs>
+        <w:spacing w:after="0" w:line="240" w:lineRule="auto"/>
+        <w:rPr>
+          <w:rFonts w:ascii="Courier New" w:eastAsia="Times New Roman" w:hAnsi="Courier New" w:cs="Courier New"/>
+          <w:sz w:val="20"/>
+          <w:szCs w:val="20"/>
+        </w:rPr>
+      </w:pPr>
+      <w:r>
+        <w:rPr>
+          <w:rFonts w:ascii="Courier New" w:eastAsia="Times New Roman" w:hAnsi="Courier New" w:cs="Courier New"/>
+          <w:sz w:val="20"/>
+          <w:szCs w:val="20"/>
+        </w:rPr>
+        <w:t>CMD ["node", "server.js"]</w:t>
+      </w:r>
+    </w:p>
+    <w:p/>
+    <w:p/>
+    <w:p/>
+    <w:p/>
+    <w:p>
+      <w:r>
+        <w:rPr>
+          <w:noProof/>
+        </w:rPr>
+        <w:lastRenderedPageBreak/>
+        <w:drawing>
+          <wp:inline distT="0" distB="0" distL="0" distR="0" wp14:anchorId="1C96DB6B" wp14:editId="629C73F4">
+            <wp:extent cx="5943600" cy="3341370"/>
+            <wp:effectExtent l="0" t="0" r="0" b="0"/>
+            <wp:docPr id="8" name="Picture 8"/>
+            <wp:cNvGraphicFramePr>
+              <a:graphicFrameLocks xmlns:a="http://schemas.openxmlformats.org/drawingml/2006/main" noChangeAspect="1"/>
+            </wp:cNvGraphicFramePr>
+            <a:graphic xmlns:a="http://schemas.openxmlformats.org/drawingml/2006/main">
+              <a:graphicData uri="http://schemas.openxmlformats.org/drawingml/2006/picture">
+                <pic:pic xmlns:pic="http://schemas.openxmlformats.org/drawingml/2006/picture">
+                  <pic:nvPicPr>
+                    <pic:cNvPr id="1" name=""/>
+                    <pic:cNvPicPr/>
+                  </pic:nvPicPr>
+                  <pic:blipFill>
+                    <a:blip r:embed="rId21"/>
+                    <a:stretch>
+                      <a:fillRect/>
+                    </a:stretch>
+                  </pic:blipFill>
+                  <pic:spPr>
+                    <a:xfrm>
+                      <a:off x="0" y="0"/>
+                      <a:ext cx="5943600" cy="3341370"/>
+                    </a:xfrm>
+                    <a:prstGeom prst="rect">
+                      <a:avLst/>
+                    </a:prstGeom>
+                  </pic:spPr>
+                </pic:pic>
+              </a:graphicData>
+            </a:graphic>
+          </wp:inline>
+        </w:drawing>
+      </w:r>
+    </w:p>
+    <w:p/>
+    <w:p>
+      <w:r>
+        <w:rPr>
+          <w:noProof/>
+        </w:rPr>
+        <w:drawing>
+          <wp:inline distT="0" distB="0" distL="0" distR="0" wp14:anchorId="58AB5425" wp14:editId="445DE434">
+            <wp:extent cx="5943600" cy="3341370"/>
+            <wp:effectExtent l="0" t="0" r="0" b="0"/>
+            <wp:docPr id="10" name="Picture 10"/>
+            <wp:cNvGraphicFramePr>
+              <a:graphicFrameLocks xmlns:a="http://schemas.openxmlformats.org/drawingml/2006/main" noChangeAspect="1"/>
+            </wp:cNvGraphicFramePr>
+            <a:graphic xmlns:a="http://schemas.openxmlformats.org/drawingml/2006/main">
+              <a:graphicData uri="http://schemas.openxmlformats.org/drawingml/2006/picture">
+                <pic:pic xmlns:pic="http://schemas.openxmlformats.org/drawingml/2006/picture">
+                  <pic:nvPicPr>
+                    <pic:cNvPr id="1" name=""/>
+                    <pic:cNvPicPr/>
+                  </pic:nvPicPr>
+                  <pic:blipFill>
+                    <a:blip r:embed="rId22"/>
+                    <a:stretch>
+                      <a:fillRect/>
+                    </a:stretch>
+                  </pic:blipFill>
+                  <pic:spPr>
+                    <a:xfrm>
+                      <a:off x="0" y="0"/>
+                      <a:ext cx="5943600" cy="3341370"/>
+                    </a:xfrm>
+                    <a:prstGeom prst="rect">
+                      <a:avLst/>
+                    </a:prstGeom>
+                  </pic:spPr>
+                </pic:pic>
+              </a:graphicData>
+            </a:graphic>
+          </wp:inline>
+        </w:drawing>
+      </w:r>
       <w:bookmarkStart w:id="0" w:name="_GoBack"/>
       <w:bookmarkEnd w:id="0"/>
     </w:p>
+    <w:p/>
     <w:p/>
     <w:sectPr>
       <w:pgSz w:w="12240" w:h="15840"/>
@@ -1873,6 +2944,31 @@
       <w:spacing w:val="15"/>
     </w:rPr>
   </w:style>
+  <w:style w:type="character" w:customStyle="1" w:styleId="k">
+    <w:name w:val="k"/>
+    <w:basedOn w:val="DefaultParagraphFont"/>
+    <w:rsid w:val="006A604E"/>
+  </w:style>
+  <w:style w:type="character" w:customStyle="1" w:styleId="s">
+    <w:name w:val="s"/>
+    <w:basedOn w:val="DefaultParagraphFont"/>
+    <w:rsid w:val="006A604E"/>
+  </w:style>
+  <w:style w:type="character" w:customStyle="1" w:styleId="nb">
+    <w:name w:val="nb"/>
+    <w:basedOn w:val="DefaultParagraphFont"/>
+    <w:rsid w:val="006A604E"/>
+  </w:style>
+  <w:style w:type="character" w:customStyle="1" w:styleId="nt">
+    <w:name w:val="nt"/>
+    <w:basedOn w:val="DefaultParagraphFont"/>
+    <w:rsid w:val="006A604E"/>
+  </w:style>
+  <w:style w:type="character" w:customStyle="1" w:styleId="c">
+    <w:name w:val="c"/>
+    <w:basedOn w:val="DefaultParagraphFont"/>
+    <w:rsid w:val="006A604E"/>
+  </w:style>
 </w:styles>
 </file>
 

</xml_diff>